<commit_message>
Made progress on design
</commit_message>
<xml_diff>
--- a/documentation/Chapters/Background.docx
+++ b/documentation/Chapters/Background.docx
@@ -830,6 +830,12 @@
       </w:r>
       <w:r>
         <w:t xml:space="preserve"> network requests in the background whilst continuously notifying the UI thread of progress. I used the Robospice library to allow the complete database download to be executed in the background as an Android service, whilst still updating the user interface showing progress to the user. </w:t>
+      </w:r>
+    </w:p>
+    <w:p/>
+    <w:p>
+      <w:r>
+        <w:t>Glyphicon is an open source free to use iconography package. This project uses one icon from the iconography set to display an information button.</w:t>
       </w:r>
     </w:p>
     <w:p/>
@@ -3492,6 +3498,108 @@
       </w:r>
       <w:r>
         <w:t xml:space="preserve"> bugs fixed.</w:t>
+      </w:r>
+    </w:p>
+    <w:p/>
+    <w:p>
+      <w:pPr>
+        <w:pStyle w:val="Heading2"/>
+      </w:pPr>
+      <w:r>
+        <w:t>Version control and backup</w:t>
+      </w:r>
+    </w:p>
+    <w:p/>
+    <w:p>
+      <w:r>
+        <w:t>Due to the size of this</w:t>
+      </w:r>
+      <w:r>
+        <w:t xml:space="preserve"> project,</w:t>
+      </w:r>
+      <w:r>
+        <w:t xml:space="preserve"> it was vital that a version control system was used and due to the academic value of the work completed </w:t>
+      </w:r>
+      <w:r>
+        <w:t>its</w:t>
+      </w:r>
+      <w:r>
+        <w:t xml:space="preserve"> must also be </w:t>
+      </w:r>
+      <w:r>
+        <w:t>securely backed up</w:t>
+      </w:r>
+      <w:r>
+        <w:t>. Although there are many backup</w:t>
+      </w:r>
+      <w:r>
+        <w:t xml:space="preserve"> and version control system</w:t>
+      </w:r>
+      <w:r>
+        <w:t xml:space="preserve"> available,</w:t>
+      </w:r>
+      <w:r>
+        <w:t xml:space="preserve"> I only considered two (SVN and git).</w:t>
+      </w:r>
+    </w:p>
+    <w:p/>
+    <w:p>
+      <w:r>
+        <w:t>SVN is a centralised version control system where as git is a distributed version control system,</w:t>
+      </w:r>
+      <w:r>
+        <w:t xml:space="preserve"> but as a single developer will develop this project the</w:t>
+      </w:r>
+      <w:r>
+        <w:t xml:space="preserve"> difference is </w:t>
+      </w:r>
+      <w:r>
+        <w:t>negligible</w:t>
+      </w:r>
+      <w:r>
+        <w:t>.</w:t>
+      </w:r>
+      <w:r>
+        <w:t xml:space="preserve"> One advantage of SVN is that the University can provide students with a free SVN repository.</w:t>
+      </w:r>
+    </w:p>
+    <w:p/>
+    <w:p>
+      <w:r>
+        <w:t>I have greater experience in using git as I have used git for the majority or my academic and freelance projects.</w:t>
+      </w:r>
+      <w:r>
+        <w:t xml:space="preserve"> I also have a free Github students account and</w:t>
+      </w:r>
+      <w:r>
+        <w:t xml:space="preserve"> therefore </w:t>
+      </w:r>
+      <w:r>
+        <w:t xml:space="preserve">decided to use git as the version control and to use Github as a backup for the repository. Should the developers </w:t>
+      </w:r>
+      <w:r>
+        <w:t>of</w:t>
+      </w:r>
+      <w:r>
+        <w:t xml:space="preserve"> the NHS want to see the process I used to create they application I can share the repository along will all previous versions to them </w:t>
+      </w:r>
+      <w:r>
+        <w:t>via</w:t>
+      </w:r>
+      <w:r>
+        <w:t xml:space="preserve"> Github.</w:t>
+      </w:r>
+    </w:p>
+    <w:p/>
+    <w:p>
+      <w:r>
+        <w:t xml:space="preserve">After every considerable change made within the repository the change was committed and pushed to Github. I decided to keep all contents of this project, </w:t>
+      </w:r>
+      <w:r>
+        <w:t>including all documentation</w:t>
+      </w:r>
+      <w:r>
+        <w:t xml:space="preserve"> within the repository. This ensured that all data was securely backed up.</w:t>
       </w:r>
       <w:bookmarkStart w:id="3" w:name="_GoBack"/>
       <w:bookmarkEnd w:id="3"/>

</xml_diff>